<commit_message>
Pr?cisions dans le manuel de l'?diteur
</commit_message>
<xml_diff>
--- a/doc/editor.docx
+++ b/doc/editor.docx
@@ -24,6 +24,9 @@
       <w:r>
         <w:lastRenderedPageBreak/>
         <w:t>La touche « TAB » permet d’afficher/masquer ces raccourcis dans l’éditeur</w:t>
+      </w:r>
+      <w:r>
+        <w:t>.</w:t>
       </w:r>
     </w:p>
     <w:p>
@@ -49,13 +52,16 @@
     </w:p>
     <w:p>
       <w:r>
-        <w:t xml:space="preserve">Le mode entités vous permet de placer les objets de la carte, et il existe trois </w:t>
-      </w:r>
-      <w:r>
-        <w:t>types</w:t>
-      </w:r>
-      <w:r>
-        <w:t xml:space="preserve"> d’objet</w:t>
+        <w:t xml:space="preserve">Le mode entités vous permet de placer les objets de la carte, et il </w:t>
+      </w:r>
+      <w:r>
+        <w:t xml:space="preserve">en </w:t>
+      </w:r>
+      <w:r>
+        <w:t xml:space="preserve">existe trois </w:t>
+      </w:r>
+      <w:r>
+        <w:t>types :</w:t>
       </w:r>
     </w:p>
     <w:p>
@@ -103,7 +109,10 @@
         </w:numPr>
       </w:pPr>
       <w:r>
-        <w:t>Item : permet de donner des bonus, munition, santé, armes…</w:t>
+        <w:t>Item : permet de donner des bonus, munition, armes</w:t>
+      </w:r>
+      <w:r>
+        <w:t xml:space="preserve"> et santé</w:t>
       </w:r>
     </w:p>
     <w:p>
@@ -718,6 +727,9 @@
       <w:r>
         <w:t>lumière</w:t>
       </w:r>
+      <w:r>
+        <w:t> :</w:t>
+      </w:r>
     </w:p>
     <w:p>
       <w:pPr>
@@ -908,6 +920,35 @@
       <w:r>
         <w:t xml:space="preserve"> avec la souri</w:t>
       </w:r>
+      <w:r>
+        <w:t>e</w:t>
+      </w:r>
+      <w:r>
+        <w:t>, pour les lumièr</w:t>
+      </w:r>
+      <w:r>
+        <w:t>e</w:t>
+      </w:r>
+      <w:r>
+        <w:t xml:space="preserve">s </w:t>
+      </w:r>
+      <w:r>
+        <w:t xml:space="preserve">directionnelles, ca direction est la position du curseur relative au centre de la carte </w:t>
+      </w:r>
+      <m:oMath>
+        <m:r>
+          <w:rPr>
+            <w:rFonts w:ascii="Cambria Math" w:hAnsi="Cambria Math"/>
+          </w:rPr>
+          <m:t>X=0</m:t>
+        </m:r>
+        <m:r>
+          <w:rPr>
+            <w:rFonts w:ascii="Cambria Math" w:hAnsi="Cambria Math"/>
+          </w:rPr>
+          <m:t>, Y=0, Z=0</m:t>
+        </m:r>
+      </m:oMath>
     </w:p>
     <w:p>
       <w:pPr>
@@ -941,20 +982,11 @@
       <w:r>
         <w:t xml:space="preserve"> avec la souri</w:t>
       </w:r>
-    </w:p>
-    <w:p>
-      <w:pPr>
-        <w:rPr>
-          <w:rFonts w:asciiTheme="majorHAnsi" w:eastAsiaTheme="majorEastAsia" w:hAnsiTheme="majorHAnsi" w:cstheme="majorBidi"/>
-          <w:b/>
-          <w:bCs/>
-          <w:color w:val="365F91" w:themeColor="accent1" w:themeShade="BF"/>
-          <w:sz w:val="28"/>
-          <w:szCs w:val="28"/>
-        </w:rPr>
-      </w:pPr>
-      <w:r>
-        <w:br w:type="page"/>
+      <w:r>
+        <w:t>e</w:t>
+      </w:r>
+      <w:r>
+        <w:t>, pour les lumières directionnelles, la hauteur est la position du curseur relative par apport a la hauteur de l’écran</w:t>
       </w:r>
     </w:p>
     <w:p>
@@ -982,6 +1014,9 @@
       <w:r>
         <w:t xml:space="preserve"> graphique pour donner l’illusion de profondeur</w:t>
       </w:r>
+      <w:r>
+        <w:t>.</w:t>
+      </w:r>
     </w:p>
     <w:p>
       <w:pPr>
@@ -1009,6 +1044,9 @@
       <w:r>
         <w:t xml:space="preserve">graphique </w:t>
       </w:r>
+      <w:r>
+        <w:t>.</w:t>
+      </w:r>
     </w:p>
     <w:p>
       <w:pPr>
@@ -1026,7 +1064,13 @@
         <w:t>joué</w:t>
       </w:r>
       <w:r>
-        <w:t xml:space="preserve"> en boucle pendant le jeu</w:t>
+        <w:t xml:space="preserve"> en boucle pendant le </w:t>
+      </w:r>
+      <w:r>
+        <w:t>tout la partie</w:t>
+      </w:r>
+      <w:r>
+        <w:t>.</w:t>
       </w:r>
     </w:p>
     <w:p>
@@ -1396,7 +1440,7 @@
         <w:rFonts w:ascii="Symbol" w:hAnsi="Symbol" w:hint="default"/>
       </w:rPr>
     </w:lvl>
-    <w:lvl w:ilvl="1" w:tplc="040C0003" w:tentative="1">
+    <w:lvl w:ilvl="1" w:tplc="040C0003">
       <w:start w:val="1"/>
       <w:numFmt w:val="bullet"/>
       <w:lvlText w:val="o"/>
@@ -1993,6 +2037,36 @@
     <w:uiPriority w:val="99"/>
     <w:semiHidden/>
     <w:rsid w:val="00DF184D"/>
+  </w:style>
+  <w:style w:type="paragraph" w:styleId="Textedebulles">
+    <w:name w:val="Balloon Text"/>
+    <w:basedOn w:val="Normal"/>
+    <w:link w:val="TextedebullesCar"/>
+    <w:uiPriority w:val="99"/>
+    <w:semiHidden/>
+    <w:unhideWhenUsed/>
+    <w:rsid w:val="00267B01"/>
+    <w:pPr>
+      <w:spacing w:after="0" w:line="240" w:lineRule="auto"/>
+    </w:pPr>
+    <w:rPr>
+      <w:rFonts w:ascii="Tahoma" w:hAnsi="Tahoma" w:cs="Tahoma"/>
+      <w:sz w:val="16"/>
+      <w:szCs w:val="16"/>
+    </w:rPr>
+  </w:style>
+  <w:style w:type="character" w:customStyle="1" w:styleId="TextedebullesCar">
+    <w:name w:val="Texte de bulles Car"/>
+    <w:basedOn w:val="Policepardfaut"/>
+    <w:link w:val="Textedebulles"/>
+    <w:uiPriority w:val="99"/>
+    <w:semiHidden/>
+    <w:rsid w:val="00267B01"/>
+    <w:rPr>
+      <w:rFonts w:ascii="Tahoma" w:hAnsi="Tahoma" w:cs="Tahoma"/>
+      <w:sz w:val="16"/>
+      <w:szCs w:val="16"/>
+    </w:rPr>
   </w:style>
 </w:styles>
 </file>

</xml_diff>

<commit_message>
Mise a jour editor.docx
</commit_message>
<xml_diff>
--- a/doc/editor.docx
+++ b/doc/editor.docx
@@ -165,6 +165,33 @@
       </w:pPr>
       <w:r>
         <w:t>Touche de clavier</w:t>
+      </w:r>
+    </w:p>
+    <w:p>
+      <w:pPr>
+        <w:pStyle w:val="Sansinterligne"/>
+        <w:numPr>
+          <w:ilvl w:val="0"/>
+          <w:numId w:val="1"/>
+        </w:numPr>
+      </w:pPr>
+      <w:r>
+        <w:rPr>
+          <w:b/>
+        </w:rPr>
+        <w:t>P</w:t>
+      </w:r>
+      <w:r>
+        <w:rPr>
+          <w:b/>
+        </w:rPr>
+        <w:tab/>
+      </w:r>
+      <w:r>
+        <w:t>:</w:t>
+      </w:r>
+      <w:r>
+        <w:t xml:space="preserve"> Créer un point de réapparition</w:t>
       </w:r>
     </w:p>
     <w:p>
@@ -2675,7 +2702,7 @@
     <w:charset w:val="00"/>
     <w:family w:val="swiss"/>
     <w:pitch w:val="variable"/>
-    <w:sig w:usb0="E10002FF" w:usb1="4000ACFF" w:usb2="00000009" w:usb3="00000000" w:csb0="0000019F" w:csb1="00000000"/>
+    <w:sig w:usb0="A00002EF" w:usb1="4000207B" w:usb2="00000000" w:usb3="00000000" w:csb0="0000009F" w:csb1="00000000"/>
   </w:font>
   <w:font w:name="Arial">
     <w:panose1 w:val="020B0604020202020204"/>
@@ -2695,8 +2722,9 @@
     <w:panose1 w:val="020B0604030504040204"/>
     <w:charset w:val="00"/>
     <w:family w:val="swiss"/>
+    <w:notTrueType/>
     <w:pitch w:val="variable"/>
-    <w:sig w:usb0="61002A87" w:usb1="80000000" w:usb2="00000008" w:usb3="00000000" w:csb0="000101FF" w:csb1="00000000"/>
+    <w:sig w:usb0="00000003" w:usb1="00000000" w:usb2="00000000" w:usb3="00000000" w:csb0="00000001" w:csb1="00000000"/>
   </w:font>
   <w:font w:name="Cambria Math">
     <w:panose1 w:val="02040503050406030204"/>
@@ -2719,6 +2747,7 @@
   </w:compat>
   <w:rsids>
     <w:rsidRoot w:val="00D66C7B"/>
+    <w:rsid w:val="00A12B5C"/>
     <w:rsid w:val="00D66C7B"/>
     <w:rsid w:val="00DC2DE9"/>
   </w:rsids>
@@ -2901,6 +2930,7 @@
   <w:style w:type="paragraph" w:default="1" w:styleId="Normal">
     <w:name w:val="Normal"/>
     <w:qFormat/>
+    <w:rsid w:val="00A12B5C"/>
   </w:style>
   <w:style w:type="character" w:default="1" w:styleId="Policepardfaut">
     <w:name w:val="Default Paragraph Font"/>

</xml_diff>